<commit_message>
Added PDF file links to all functioning forms
</commit_message>
<xml_diff>
--- a/PigegruppenProjektSynsPunkt/Hjælpesider/Hjælpeside til Opret Kunde.docx
+++ b/PigegruppenProjektSynsPunkt/Hjælpesider/Hjælpeside til Opret Kunde.docx
@@ -2,6 +2,26 @@
 <file path=word/document.xml><?xml version="1.0" encoding="utf-8"?>
 <w:document xmlns:wpc="http://schemas.microsoft.com/office/word/2010/wordprocessingCanvas" xmlns:cx="http://schemas.microsoft.com/office/drawing/2014/chartex" xmlns:cx1="http://schemas.microsoft.com/office/drawing/2015/9/8/chartex" xmlns:cx2="http://schemas.microsoft.com/office/drawing/2015/10/21/chartex" xmlns:cx3="http://schemas.microsoft.com/office/drawing/2016/5/9/chartex" xmlns:cx4="http://schemas.microsoft.com/office/drawing/2016/5/10/chartex" xmlns:cx5="http://schemas.microsoft.com/office/drawing/2016/5/11/chartex" xmlns:cx6="http://schemas.microsoft.com/office/drawing/2016/5/12/chartex" xmlns:cx7="http://schemas.microsoft.com/office/drawing/2016/5/13/chartex" xmlns:cx8="http://schemas.microsoft.com/office/drawing/2016/5/14/chartex" xmlns:mc="http://schemas.openxmlformats.org/markup-compatibility/2006" xmlns:aink="http://schemas.microsoft.com/office/drawing/2016/ink" xmlns:am3d="http://schemas.microsoft.com/office/drawing/2017/model3d" xmlns:o="urn:schemas-microsoft-com:office:office" xmlns:oel="http://schemas.microsoft.com/office/2019/extlst" xmlns:r="http://schemas.openxmlformats.org/officeDocument/2006/relationships" xmlns:m="http://schemas.openxmlformats.org/officeDocument/2006/math" xmlns:v="urn:schemas-microsoft-com:vml" xmlns:wp14="http://schemas.microsoft.com/office/word/2010/wordprocessingDrawing" xmlns:wp="http://schemas.openxmlformats.org/drawingml/2006/wordprocessingDrawing" xmlns:w10="urn:schemas-microsoft-com:office:word" xmlns:w="http://schemas.openxmlformats.org/wordprocessingml/2006/main" xmlns:w14="http://schemas.microsoft.com/office/word/2010/wordml" xmlns:w15="http://schemas.microsoft.com/office/word/2012/wordml" xmlns:w16cex="http://schemas.microsoft.com/office/word/2018/wordml/cex" xmlns:w16cid="http://schemas.microsoft.com/office/word/2016/wordml/cid" xmlns:w16="http://schemas.microsoft.com/office/word/2018/wordml" xmlns:w16du="http://schemas.microsoft.com/office/word/2023/wordml/word16du" xmlns:w16sdtdh="http://schemas.microsoft.com/office/word/2020/wordml/sdtdatahash" xmlns:w16se="http://schemas.microsoft.com/office/word/2015/wordml/symex" xmlns:wpg="http://schemas.microsoft.com/office/word/2010/wordprocessingGroup" xmlns:wpi="http://schemas.microsoft.com/office/word/2010/wordprocessingInk" xmlns:wne="http://schemas.microsoft.com/office/word/2006/wordml" xmlns:wps="http://schemas.microsoft.com/office/word/2010/wordprocessingShape" mc:Ignorable="w14 w15 w16se w16cid w16 w16cex w16sdtdh wp14">
   <w:body>
+    <w:p>
+      <w:pPr>
+        <w:rPr>
+          <w:lang w:val="da-DK"/>
+        </w:rPr>
+      </w:pPr>
+      <w:r>
+        <w:rPr>
+          <w:lang w:val="da-DK"/>
+        </w:rPr>
+        <w:t>Hjælpeside til Opret Kunde</w:t>
+      </w:r>
+    </w:p>
+    <w:p>
+      <w:pPr>
+        <w:rPr>
+          <w:lang w:val="da-DK"/>
+        </w:rPr>
+      </w:pPr>
+    </w:p>
     <w:p>
       <w:pPr>
         <w:rPr>
@@ -67,19 +87,6 @@
         <w:rPr>
           <w:lang w:val="da-DK"/>
         </w:rPr>
-        <w:t>Hjælpeside til Opret Kunde</w:t>
-      </w:r>
-    </w:p>
-    <w:p>
-      <w:pPr>
-        <w:rPr>
-          <w:lang w:val="da-DK"/>
-        </w:rPr>
-      </w:pPr>
-      <w:r>
-        <w:rPr>
-          <w:lang w:val="da-DK"/>
-        </w:rPr>
         <w:t xml:space="preserve">På denne side kan man oprette en ny kunde. </w:t>
       </w:r>
     </w:p>
@@ -178,7 +185,7 @@
         <w:kern w:val="2"/>
         <w:sz w:val="22"/>
         <w:szCs w:val="22"/>
-        <w:lang w:eastAsia="en-US" w:bidi="ar-SA"/>
+        <w:lang w:val="en-DK" w:eastAsia="en-US" w:bidi="ar-SA"/>
         <w14:ligatures w14:val="standardContextual"/>
       </w:rPr>
     </w:rPrDefault>
@@ -570,13 +577,13 @@
     <w:name w:val="Normal"/>
     <w:qFormat/>
   </w:style>
-  <w:style w:type="character" w:default="1" w:styleId="DefaultParagraphFont">
+  <w:style w:type="character" w:default="1" w:styleId="Standardskrifttypeiafsnit">
     <w:name w:val="Default Paragraph Font"/>
     <w:uiPriority w:val="1"/>
     <w:semiHidden/>
     <w:unhideWhenUsed/>
   </w:style>
-  <w:style w:type="table" w:default="1" w:styleId="TableNormal">
+  <w:style w:type="table" w:default="1" w:styleId="Tabel-Normal">
     <w:name w:val="Normal Table"/>
     <w:uiPriority w:val="99"/>
     <w:semiHidden/>
@@ -591,7 +598,7 @@
       </w:tblCellMar>
     </w:tblPr>
   </w:style>
-  <w:style w:type="numbering" w:default="1" w:styleId="NoList">
+  <w:style w:type="numbering" w:default="1" w:styleId="Ingenoversigt">
     <w:name w:val="No List"/>
     <w:uiPriority w:val="99"/>
     <w:semiHidden/>

</xml_diff>

<commit_message>
rettet i word og PDF filer
</commit_message>
<xml_diff>
--- a/PigegruppenProjektSynsPunkt/Hjælpesider/Hjælpeside til Opret Kunde.docx
+++ b/PigegruppenProjektSynsPunkt/Hjælpesider/Hjælpeside til Opret Kunde.docx
@@ -30,14 +30,14 @@
       </w:pPr>
       <w:r>
         <w:rPr>
-          <w:noProof/>
+          <w:rFonts w:ascii="Times New Roman" w:hAnsi="Times New Roman" w:cs="Times New Roman"/>
           <w:lang w:val="da-DK"/>
         </w:rPr>
         <w:drawing>
-          <wp:inline distT="0" distB="0" distL="0" distR="0" wp14:anchorId="3BFC2F11" wp14:editId="54A67797">
-            <wp:extent cx="2619741" cy="2495898"/>
-            <wp:effectExtent l="0" t="0" r="9525" b="0"/>
-            <wp:docPr id="182960505" name="Billede 1" descr="Et billede, der indeholder tekst, skærmbillede, nummer/tal, Font/skrifttype&#10;&#10;Automatisk genereret beskrivelse"/>
+          <wp:inline distT="0" distB="0" distL="0" distR="0" wp14:anchorId="79DEA632" wp14:editId="6D9ACF96">
+            <wp:extent cx="2568163" cy="2682472"/>
+            <wp:effectExtent l="76200" t="76200" r="137160" b="137160"/>
+            <wp:docPr id="1811651708" name="Billede 1811651708" descr="Et billede, der indeholder tekst, skærmbillede, Font/skrifttype, nummer/tal&#10;&#10;Automatisk genereret beskrivelse"/>
             <wp:cNvGraphicFramePr>
               <a:graphicFrameLocks xmlns:a="http://schemas.openxmlformats.org/drawingml/2006/main" noChangeAspect="1"/>
             </wp:cNvGraphicFramePr>
@@ -45,7 +45,7 @@
               <a:graphicData uri="http://schemas.openxmlformats.org/drawingml/2006/picture">
                 <pic:pic xmlns:pic="http://schemas.openxmlformats.org/drawingml/2006/picture">
                   <pic:nvPicPr>
-                    <pic:cNvPr id="182960505" name="Billede 1" descr="Et billede, der indeholder tekst, skærmbillede, nummer/tal, Font/skrifttype&#10;&#10;Automatisk genereret beskrivelse"/>
+                    <pic:cNvPr id="1811651708" name="Billede 1" descr="Et billede, der indeholder tekst, skærmbillede, Font/skrifttype, nummer/tal&#10;&#10;Automatisk genereret beskrivelse"/>
                     <pic:cNvPicPr/>
                   </pic:nvPicPr>
                   <pic:blipFill>
@@ -57,11 +57,25 @@
                   <pic:spPr>
                     <a:xfrm>
                       <a:off x="0" y="0"/>
-                      <a:ext cx="2619741" cy="2495898"/>
+                      <a:ext cx="2568163" cy="2682472"/>
                     </a:xfrm>
                     <a:prstGeom prst="rect">
                       <a:avLst/>
                     </a:prstGeom>
+                    <a:ln w="38100" cap="sq">
+                      <a:solidFill>
+                        <a:srgbClr val="000000"/>
+                      </a:solidFill>
+                      <a:prstDash val="solid"/>
+                      <a:miter lim="800000"/>
+                    </a:ln>
+                    <a:effectLst>
+                      <a:outerShdw blurRad="50800" dist="38100" dir="2700000" algn="tl" rotWithShape="0">
+                        <a:srgbClr val="000000">
+                          <a:alpha val="43000"/>
+                        </a:srgbClr>
+                      </a:outerShdw>
+                    </a:effectLst>
                   </pic:spPr>
                 </pic:pic>
               </a:graphicData>

</xml_diff>